<commit_message>
Mise à jour des fichiers de planification
</commit_message>
<xml_diff>
--- a/Planifications du projet/Inventaire méthodologique du jeu .docx
+++ b/Planifications du projet/Inventaire méthodologique du jeu .docx
@@ -128,7 +128,7 @@
           <w:u w:val="single"/>
           <w:rtl w:val="0"/>
         </w:rPr>
-        <w:t xml:space="preserve">Nombre de classes : 2</w:t>
+        <w:t xml:space="preserve">Nombre de classes : 3</w:t>
       </w:r>
     </w:p>
     <w:p>
@@ -145,14 +145,166 @@
     </w:p>
     <w:p>
       <w:pPr>
-        <w:rPr/>
-      </w:pPr>
-      <w:r>
-        <w:rPr>
-          <w:rtl w:val="0"/>
-        </w:rPr>
-        <w:tab/>
-        <w:t xml:space="preserve">=&gt; Pokemon</w:t>
+        <w:ind w:left="720" w:firstLine="720"/>
+        <w:rPr/>
+      </w:pPr>
+      <w:r>
+        <w:rPr>
+          <w:rtl w:val="0"/>
+        </w:rPr>
+        <w:t xml:space="preserve">def __init__(joueur, adversaire)</w:t>
+      </w:r>
+    </w:p>
+    <w:p>
+      <w:pPr>
+        <w:ind w:left="720" w:firstLine="720"/>
+        <w:rPr/>
+      </w:pPr>
+      <w:r>
+        <w:rPr>
+          <w:rtl w:val="0"/>
+        </w:rPr>
+        <w:t xml:space="preserve">self.joueur = joueur</w:t>
+      </w:r>
+    </w:p>
+    <w:p>
+      <w:pPr>
+        <w:ind w:left="720" w:firstLine="720"/>
+        <w:rPr/>
+      </w:pPr>
+      <w:r>
+        <w:rPr>
+          <w:rtl w:val="0"/>
+        </w:rPr>
+        <w:t xml:space="preserve">self.adversaire = adversaire</w:t>
+      </w:r>
+    </w:p>
+    <w:p>
+      <w:pPr>
+        <w:rPr/>
+      </w:pPr>
+      <w:r>
+        <w:rPr>
+          <w:rtl w:val="0"/>
+        </w:rPr>
+        <w:tab/>
+        <w:t xml:space="preserve">=&gt; Pokemon(type)</w:t>
+      </w:r>
+    </w:p>
+    <w:p>
+      <w:pPr>
+        <w:rPr/>
+      </w:pPr>
+      <w:r>
+        <w:rPr>
+          <w:rtl w:val="0"/>
+        </w:rPr>
+        <w:tab/>
+        <w:tab/>
+        <w:t xml:space="preserve">def __init__(nom, pv, initiative, evolution)</w:t>
+      </w:r>
+    </w:p>
+    <w:p>
+      <w:pPr>
+        <w:rPr/>
+      </w:pPr>
+      <w:r>
+        <w:rPr>
+          <w:rtl w:val="0"/>
+        </w:rPr>
+        <w:tab/>
+        <w:tab/>
+        <w:t xml:space="preserve">self.nom = nom</w:t>
+      </w:r>
+    </w:p>
+    <w:p>
+      <w:pPr>
+        <w:rPr/>
+      </w:pPr>
+      <w:r>
+        <w:rPr>
+          <w:rtl w:val="0"/>
+        </w:rPr>
+        <w:tab/>
+        <w:tab/>
+        <w:t xml:space="preserve">self.pv = pv</w:t>
+      </w:r>
+    </w:p>
+    <w:p>
+      <w:pPr>
+        <w:rPr/>
+      </w:pPr>
+      <w:r>
+        <w:rPr>
+          <w:rtl w:val="0"/>
+        </w:rPr>
+        <w:tab/>
+        <w:tab/>
+        <w:t xml:space="preserve">self.initiative = initiative</w:t>
+      </w:r>
+    </w:p>
+    <w:p>
+      <w:pPr>
+        <w:rPr/>
+      </w:pPr>
+      <w:r>
+        <w:rPr>
+          <w:rtl w:val="0"/>
+        </w:rPr>
+        <w:tab/>
+        <w:tab/>
+        <w:t xml:space="preserve">self.lvl = 1</w:t>
+      </w:r>
+    </w:p>
+    <w:p>
+      <w:pPr>
+        <w:rPr/>
+      </w:pPr>
+      <w:r>
+        <w:rPr>
+          <w:rtl w:val="0"/>
+        </w:rPr>
+        <w:tab/>
+        <w:tab/>
+        <w:t xml:space="preserve">self.lvlEvolve = lvlEvolve</w:t>
+      </w:r>
+    </w:p>
+    <w:p>
+      <w:pPr>
+        <w:rPr/>
+      </w:pPr>
+      <w:r>
+        <w:rPr>
+          <w:rtl w:val="0"/>
+        </w:rPr>
+        <w:tab/>
+        <w:tab/>
+        <w:t xml:space="preserve">self.evolution = evolution</w:t>
+      </w:r>
+    </w:p>
+    <w:p>
+      <w:pPr>
+        <w:rPr/>
+      </w:pPr>
+      <w:r>
+        <w:rPr>
+          <w:rtl w:val="0"/>
+        </w:rPr>
+        <w:tab/>
+        <w:t xml:space="preserve">=&gt; type</w:t>
+      </w:r>
+    </w:p>
+    <w:p>
+      <w:pPr>
+        <w:rPr/>
+      </w:pPr>
+      <w:r>
+        <w:rPr>
+          <w:rtl w:val="0"/>
+        </w:rPr>
+        <w:tab/>
+        <w:tab/>
+        <w:t xml:space="preserve">def __init__(type, attaque, defense)</w:t>
       </w:r>
     </w:p>
     <w:p>
@@ -228,7 +380,7 @@
         <w:rPr>
           <w:rtl w:val="0"/>
         </w:rPr>
-        <w:t xml:space="preserve">- random_adv</w:t>
+        <w:t xml:space="preserve">- random_adv (choix aléatoire adv dans le fichier pokemon.json)</w:t>
       </w:r>
     </w:p>
     <w:p>
@@ -240,7 +392,7 @@
         <w:rPr>
           <w:rtl w:val="0"/>
         </w:rPr>
-        <w:t xml:space="preserve">- def_lvl_adv</w:t>
+        <w:t xml:space="preserve">- definir_lvl_adv (si lvl joueur == 1 ou 2, lvl adv == random entre lvl joueur et lvl joueur +2, si lvl joueur &gt; 2, lvl adv == random entre lvl joueur -2 et lvl joueur +2)</w:t>
       </w:r>
     </w:p>
     <w:p>
@@ -252,29 +404,29 @@
         <w:rPr>
           <w:rtl w:val="0"/>
         </w:rPr>
-        <w:t xml:space="preserve">- def_terrain</w:t>
-      </w:r>
-    </w:p>
-    <w:p>
-      <w:pPr>
-        <w:rPr/>
-      </w:pPr>
-      <w:r>
-        <w:rPr>
-          <w:rtl w:val="0"/>
-        </w:rPr>
-        <w:t xml:space="preserve">- recuperer_carac_adv</w:t>
-      </w:r>
-    </w:p>
-    <w:p>
-      <w:pPr>
-        <w:rPr/>
-      </w:pPr>
-      <w:r>
-        <w:rPr>
-          <w:rtl w:val="0"/>
-        </w:rPr>
-        <w:t xml:space="preserve">- def_initiative</w:t>
+        <w:t xml:space="preserve">- definir_terrain (type terrain = type adv)</w:t>
+      </w:r>
+    </w:p>
+    <w:p>
+      <w:pPr>
+        <w:rPr/>
+      </w:pPr>
+      <w:r>
+        <w:rPr>
+          <w:rtl w:val="0"/>
+        </w:rPr>
+        <w:t xml:space="preserve">- recuperer_carac_adv (pour chaque lvl, ajout random 1 à 4 aux carac)</w:t>
+      </w:r>
+    </w:p>
+    <w:p>
+      <w:pPr>
+        <w:rPr/>
+      </w:pPr>
+      <w:r>
+        <w:rPr>
+          <w:rtl w:val="0"/>
+        </w:rPr>
+        <w:t xml:space="preserve">- definir_initiative (</w:t>
       </w:r>
     </w:p>
     <w:p>
@@ -329,18 +481,18 @@
         <w:rPr>
           <w:rtl w:val="0"/>
         </w:rPr>
-        <w:t xml:space="preserve">- tour du joueur</w:t>
-      </w:r>
-    </w:p>
-    <w:p>
-      <w:pPr>
-        <w:rPr/>
-      </w:pPr>
-      <w:r>
-        <w:rPr>
-          <w:rtl w:val="0"/>
-        </w:rPr>
-        <w:t xml:space="preserve">- tour de l’adversaire</w:t>
+        <w:t xml:space="preserve">- tour_joueur</w:t>
+      </w:r>
+    </w:p>
+    <w:p>
+      <w:pPr>
+        <w:rPr/>
+      </w:pPr>
+      <w:r>
+        <w:rPr>
+          <w:rtl w:val="0"/>
+        </w:rPr>
+        <w:t xml:space="preserve">- tour_adversaire</w:t>
       </w:r>
     </w:p>
     <w:p>
@@ -374,18 +526,252 @@
         <w:rPr>
           <w:rtl w:val="0"/>
         </w:rPr>
-        <w:t xml:space="preserve">- gain_lvl</w:t>
-      </w:r>
-    </w:p>
-    <w:p>
-      <w:pPr>
-        <w:rPr/>
-      </w:pPr>
-      <w:r>
-        <w:rPr>
-          <w:rtl w:val="0"/>
-        </w:rPr>
-        <w:t xml:space="preserve">- evol</w:t>
+        <w:t xml:space="preserve">- gain_lvl()</w:t>
+      </w:r>
+    </w:p>
+    <w:p>
+      <w:pPr>
+        <w:rPr/>
+      </w:pPr>
+      <w:r>
+        <w:rPr>
+          <w:rtl w:val="0"/>
+        </w:rPr>
+        <w:tab/>
+        <w:t xml:space="preserve">self.lvl += 1</w:t>
+      </w:r>
+    </w:p>
+    <w:p>
+      <w:pPr>
+        <w:rPr/>
+      </w:pPr>
+      <w:r>
+        <w:rPr>
+          <w:rtl w:val="0"/>
+        </w:rPr>
+        <w:tab/>
+        <w:t xml:space="preserve">PV et PA += random.randint(1, 4)</w:t>
+      </w:r>
+    </w:p>
+    <w:p>
+      <w:pPr>
+        <w:rPr/>
+      </w:pPr>
+      <w:r>
+        <w:rPr>
+          <w:rtl w:val="0"/>
+        </w:rPr>
+        <w:tab/>
+        <w:t xml:space="preserve">if self.lvl == self.lvlEvolv:</w:t>
+      </w:r>
+    </w:p>
+    <w:p>
+      <w:pPr>
+        <w:rPr/>
+      </w:pPr>
+      <w:r>
+        <w:rPr>
+          <w:rtl w:val="0"/>
+        </w:rPr>
+        <w:tab/>
+        <w:tab/>
+        <w:t xml:space="preserve">evol()</w:t>
+      </w:r>
+    </w:p>
+    <w:p>
+      <w:pPr>
+        <w:rPr/>
+      </w:pPr>
+      <w:r>
+        <w:rPr>
+          <w:rtl w:val="0"/>
+        </w:rPr>
+      </w:r>
+    </w:p>
+    <w:p>
+      <w:pPr>
+        <w:rPr/>
+      </w:pPr>
+      <w:r>
+        <w:rPr>
+          <w:rtl w:val="0"/>
+        </w:rPr>
+        <w:t xml:space="preserve">- evol()</w:t>
+      </w:r>
+    </w:p>
+    <w:p>
+      <w:pPr>
+        <w:rPr/>
+      </w:pPr>
+      <w:r>
+        <w:rPr>
+          <w:rtl w:val="0"/>
+        </w:rPr>
+        <w:tab/>
+        <w:t xml:space="preserve">ouvrir pokemon.json</w:t>
+      </w:r>
+    </w:p>
+    <w:p>
+      <w:pPr>
+        <w:rPr/>
+      </w:pPr>
+      <w:r>
+        <w:rPr>
+          <w:rtl w:val="0"/>
+        </w:rPr>
+        <w:tab/>
+        <w:t xml:space="preserve">parcourir le fichier et trouver sefl.evolution</w:t>
+      </w:r>
+    </w:p>
+    <w:p>
+      <w:pPr>
+        <w:rPr/>
+      </w:pPr>
+      <w:r>
+        <w:rPr>
+          <w:rtl w:val="0"/>
+        </w:rPr>
+        <w:tab/>
+        <w:t xml:space="preserve">evolution = {dictionnaire de evolution}</w:t>
+      </w:r>
+    </w:p>
+    <w:p>
+      <w:pPr>
+        <w:rPr/>
+      </w:pPr>
+      <w:r>
+        <w:rPr>
+          <w:rtl w:val="0"/>
+        </w:rPr>
+        <w:tab/>
+        <w:t xml:space="preserve">joueur = pokémon(evolution)</w:t>
+      </w:r>
+    </w:p>
+    <w:p>
+      <w:pPr>
+        <w:rPr/>
+      </w:pPr>
+      <w:r>
+        <w:rPr>
+          <w:rtl w:val="0"/>
+        </w:rPr>
+        <w:t xml:space="preserve">- carac</w:t>
+      </w:r>
+    </w:p>
+    <w:p>
+      <w:pPr>
+        <w:rPr/>
+      </w:pPr>
+      <w:r>
+        <w:rPr>
+          <w:rtl w:val="0"/>
+        </w:rPr>
+      </w:r>
+    </w:p>
+    <w:p>
+      <w:pPr>
+        <w:rPr/>
+      </w:pPr>
+      <w:r>
+        <w:rPr>
+          <w:rtl w:val="0"/>
+        </w:rPr>
+        <w:tab/>
+        <w:t xml:space="preserve">=&gt; Type : </w:t>
+      </w:r>
+    </w:p>
+    <w:p>
+      <w:pPr>
+        <w:rPr/>
+      </w:pPr>
+      <w:r>
+        <w:rPr>
+          <w:rtl w:val="0"/>
+        </w:rPr>
+        <w:t xml:space="preserve">- terre(opposant)</w:t>
+      </w:r>
+    </w:p>
+    <w:p>
+      <w:pPr>
+        <w:rPr/>
+      </w:pPr>
+      <w:r>
+        <w:rPr>
+          <w:rtl w:val="0"/>
+        </w:rPr>
+        <w:tab/>
+        <w:t xml:space="preserve">if opposant.type == “eau”:</w:t>
+      </w:r>
+    </w:p>
+    <w:p>
+      <w:pPr>
+        <w:rPr/>
+      </w:pPr>
+      <w:r>
+        <w:rPr>
+          <w:rtl w:val="0"/>
+        </w:rPr>
+        <w:tab/>
+        <w:tab/>
+        <w:t xml:space="preserve">self.attaque = self.attaque*2</w:t>
+      </w:r>
+    </w:p>
+    <w:p>
+      <w:pPr>
+        <w:rPr/>
+      </w:pPr>
+      <w:r>
+        <w:rPr>
+          <w:rtl w:val="0"/>
+        </w:rPr>
+        <w:tab/>
+        <w:t xml:space="preserve">elif opposant.type == “feu”:</w:t>
+      </w:r>
+    </w:p>
+    <w:p>
+      <w:pPr>
+        <w:rPr/>
+      </w:pPr>
+      <w:r>
+        <w:rPr>
+          <w:rtl w:val="0"/>
+        </w:rPr>
+        <w:tab/>
+        <w:tab/>
+        <w:t xml:space="preserve">self.attaque = self.attaque*0.5</w:t>
+      </w:r>
+    </w:p>
+    <w:p>
+      <w:pPr>
+        <w:rPr/>
+      </w:pPr>
+      <w:r>
+        <w:rPr>
+          <w:rtl w:val="0"/>
+        </w:rPr>
+        <w:t xml:space="preserve">- feu</w:t>
+      </w:r>
+    </w:p>
+    <w:p>
+      <w:pPr>
+        <w:rPr/>
+      </w:pPr>
+      <w:r>
+        <w:rPr>
+          <w:rtl w:val="0"/>
+        </w:rPr>
+        <w:t xml:space="preserve">- eau</w:t>
+      </w:r>
+    </w:p>
+    <w:p>
+      <w:pPr>
+        <w:rPr/>
+      </w:pPr>
+      <w:r>
+        <w:rPr>
+          <w:rtl w:val="0"/>
+        </w:rPr>
+        <w:t xml:space="preserve">- neutre </w:t>
       </w:r>
     </w:p>
     <w:p>
@@ -428,6 +814,212 @@
     </w:p>
     <w:p>
       <w:pPr>
+        <w:ind w:left="0" w:firstLine="0"/>
+        <w:rPr/>
+      </w:pPr>
+      <w:r>
+        <w:rPr>
+          <w:rtl w:val="0"/>
+        </w:rPr>
+        <w:tab/>
+        <w:t xml:space="preserve">“bulbizarre” : {</w:t>
+      </w:r>
+    </w:p>
+    <w:p>
+      <w:pPr>
+        <w:ind w:left="0" w:firstLine="0"/>
+        <w:rPr/>
+      </w:pPr>
+      <w:r>
+        <w:rPr>
+          <w:rtl w:val="0"/>
+        </w:rPr>
+        <w:tab/>
+        <w:tab/>
+        <w:t xml:space="preserve">“nom”: ”Bulbizarre”,</w:t>
+      </w:r>
+    </w:p>
+    <w:p>
+      <w:pPr>
+        <w:ind w:left="0" w:firstLine="0"/>
+        <w:rPr/>
+      </w:pPr>
+      <w:r>
+        <w:rPr>
+          <w:rtl w:val="0"/>
+        </w:rPr>
+        <w:tab/>
+        <w:tab/>
+        <w:t xml:space="preserve">“type”: “terre”,</w:t>
+      </w:r>
+    </w:p>
+    <w:p>
+      <w:pPr>
+        <w:ind w:left="0" w:firstLine="0"/>
+        <w:rPr/>
+      </w:pPr>
+      <w:r>
+        <w:rPr>
+          <w:rtl w:val="0"/>
+        </w:rPr>
+        <w:tab/>
+        <w:tab/>
+        <w:t xml:space="preserve">“pv”: 45,</w:t>
+      </w:r>
+    </w:p>
+    <w:p>
+      <w:pPr>
+        <w:ind w:left="0" w:firstLine="0"/>
+        <w:rPr/>
+      </w:pPr>
+      <w:r>
+        <w:rPr>
+          <w:rtl w:val="0"/>
+        </w:rPr>
+        <w:tab/>
+        <w:tab/>
+        <w:t xml:space="preserve">“attaque”: 20,</w:t>
+      </w:r>
+    </w:p>
+    <w:p>
+      <w:pPr>
+        <w:ind w:left="0" w:firstLine="0"/>
+        <w:rPr>
+          <w:i w:val="1"/>
+        </w:rPr>
+      </w:pPr>
+      <w:r>
+        <w:rPr>
+          <w:rtl w:val="0"/>
+        </w:rPr>
+        <w:tab/>
+        <w:tab/>
+        <w:t xml:space="preserve">“défense”: 5, stat comprise entre </w:t>
+      </w:r>
+      <w:r>
+        <w:rPr>
+          <w:i w:val="1"/>
+          <w:rtl w:val="0"/>
+        </w:rPr>
+        <w:t xml:space="preserve">(1 - 20)</w:t>
+      </w:r>
+    </w:p>
+    <w:p>
+      <w:pPr>
+        <w:ind w:left="0" w:firstLine="0"/>
+        <w:rPr/>
+      </w:pPr>
+      <w:r>
+        <w:rPr>
+          <w:rtl w:val="0"/>
+        </w:rPr>
+        <w:tab/>
+        <w:tab/>
+        <w:t xml:space="preserve">“initiative”: 4,</w:t>
+      </w:r>
+      <w:r>
+        <w:rPr>
+          <w:i w:val="1"/>
+          <w:rtl w:val="0"/>
+        </w:rPr>
+        <w:t xml:space="preserve"> stat comprise entre (2 - 10)</w:t>
+      </w:r>
+      <w:r>
+        <w:rPr>
+          <w:rtl w:val="0"/>
+        </w:rPr>
+      </w:r>
+    </w:p>
+    <w:p>
+      <w:pPr>
+        <w:ind w:left="1440" w:firstLine="0"/>
+        <w:rPr/>
+      </w:pPr>
+      <w:r>
+        <w:rPr>
+          <w:rtl w:val="0"/>
+        </w:rPr>
+        <w:t xml:space="preserve">“lvlEvolv”: 4,</w:t>
+      </w:r>
+    </w:p>
+    <w:p>
+      <w:pPr>
+        <w:ind w:left="0" w:firstLine="0"/>
+        <w:rPr/>
+      </w:pPr>
+      <w:r>
+        <w:rPr>
+          <w:rtl w:val="0"/>
+        </w:rPr>
+        <w:tab/>
+        <w:tab/>
+        <w:t xml:space="preserve">“évolution”: “herbizarre”,</w:t>
+      </w:r>
+    </w:p>
+    <w:p>
+      <w:pPr>
+        <w:ind w:left="720" w:firstLine="720"/>
+        <w:rPr/>
+      </w:pPr>
+      <w:r>
+        <w:rPr>
+          <w:rtl w:val="0"/>
+        </w:rPr>
+        <w:t xml:space="preserve">},</w:t>
+      </w:r>
+    </w:p>
+    <w:p>
+      <w:pPr>
+        <w:ind w:left="720" w:firstLine="0"/>
+        <w:rPr/>
+      </w:pPr>
+      <w:r>
+        <w:rPr>
+          <w:rtl w:val="0"/>
+        </w:rPr>
+        <w:t xml:space="preserve">“herbizarre”:{</w:t>
+      </w:r>
+    </w:p>
+    <w:p>
+      <w:pPr>
+        <w:ind w:left="720" w:firstLine="0"/>
+        <w:rPr/>
+      </w:pPr>
+      <w:r>
+        <w:rPr>
+          <w:rtl w:val="0"/>
+        </w:rPr>
+        <w:tab/>
+        <w:t xml:space="preserve">“nom”: “herbizarre”</w:t>
+      </w:r>
+    </w:p>
+    <w:p>
+      <w:pPr>
+        <w:ind w:left="720" w:firstLine="0"/>
+        <w:rPr/>
+      </w:pPr>
+      <w:r>
+        <w:rPr>
+          <w:rtl w:val="0"/>
+        </w:rPr>
+        <w:tab/>
+        <w:t xml:space="preserve">…</w:t>
+      </w:r>
+    </w:p>
+    <w:p>
+      <w:pPr>
+        <w:ind w:left="0" w:firstLine="0"/>
+        <w:rPr/>
+      </w:pPr>
+      <w:r>
+        <w:rPr>
+          <w:rtl w:val="0"/>
+        </w:rPr>
+        <w:tab/>
+      </w:r>
+    </w:p>
+    <w:p>
+      <w:pPr>
         <w:rPr/>
       </w:pPr>
       <w:r>
@@ -445,17 +1037,6 @@
         <w:rPr>
           <w:rtl w:val="0"/>
         </w:rPr>
-        <w:t xml:space="preserve">- type.json</w:t>
-      </w:r>
-    </w:p>
-    <w:p>
-      <w:pPr>
-        <w:rPr/>
-      </w:pPr>
-      <w:r>
-        <w:rPr>
-          <w:rtl w:val="0"/>
-        </w:rPr>
       </w:r>
     </w:p>
     <w:p>
@@ -480,11 +1061,15 @@
       </w:pPr>
       <w:r>
         <w:rPr>
-          <w:b w:val="1"/>
-          <w:rtl w:val="0"/>
-        </w:rPr>
-        <w:t xml:space="preserve">1</w:t>
-      </w:r>
+          <w:rtl w:val="0"/>
+        </w:rPr>
+        <w:t xml:space="preserve"> Définir qui comment avec initiative </w:t>
+      </w:r>
+    </w:p>
+    <w:p>
+      <w:pPr>
+        <w:rPr/>
+      </w:pPr>
       <w:r>
         <w:rPr>
           <w:rtl w:val="0"/>
@@ -512,17 +1097,9 @@
       </w:pPr>
       <w:r>
         <w:rPr>
-          <w:b w:val="1"/>
           <w:shd w:fill="ea9999" w:val="clear"/>
           <w:rtl w:val="0"/>
         </w:rPr>
-        <w:t xml:space="preserve">2</w:t>
-      </w:r>
-      <w:r>
-        <w:rPr>
-          <w:shd w:fill="ea9999" w:val="clear"/>
-          <w:rtl w:val="0"/>
-        </w:rPr>
         <w:t xml:space="preserve"> Si attaque réussie, attribution des dégâts en fonction des types des combattants (terre, eau, feu, neutre) cf tableau.</w:t>
       </w:r>
     </w:p>
@@ -532,13 +1109,6 @@
       </w:pPr>
       <w:r>
         <w:rPr>
-          <w:b w:val="1"/>
-          <w:rtl w:val="0"/>
-        </w:rPr>
-        <w:t xml:space="preserve">3</w:t>
-      </w:r>
-      <w:r>
-        <w:rPr>
           <w:rtl w:val="0"/>
         </w:rPr>
         <w:t xml:space="preserve"> Si pv d’un combattant &lt;= 0, passage à l’étape de victoire ou de défaite.  </w:t>
@@ -550,13 +1120,6 @@
       </w:pPr>
       <w:r>
         <w:rPr>
-          <w:b w:val="1"/>
-          <w:rtl w:val="0"/>
-        </w:rPr>
-        <w:t xml:space="preserve">4</w:t>
-      </w:r>
-      <w:r>
-        <w:rPr>
           <w:rtl w:val="0"/>
         </w:rPr>
         <w:t xml:space="preserve"> Sinon, passage au combattant adverse et retour à l’étape 1. </w:t>
@@ -584,6 +1147,36 @@
     </w:p>
     <w:p>
       <w:pPr>
+        <w:rPr/>
+      </w:pPr>
+      <w:r>
+        <w:rPr>
+          <w:rtl w:val="0"/>
+        </w:rPr>
+      </w:r>
+    </w:p>
+    <w:p>
+      <w:pPr>
+        <w:rPr/>
+      </w:pPr>
+      <w:r>
+        <w:rPr>
+          <w:rtl w:val="0"/>
+        </w:rPr>
+      </w:r>
+    </w:p>
+    <w:p>
+      <w:pPr>
+        <w:rPr/>
+      </w:pPr>
+      <w:r>
+        <w:rPr>
+          <w:rtl w:val="0"/>
+        </w:rPr>
+      </w:r>
+    </w:p>
+    <w:p>
+      <w:pPr>
         <w:rPr>
           <w:b w:val="1"/>
           <w:u w:val="single"/>
@@ -651,20 +1244,6 @@
           <w:color w:val="6aa84f"/>
           <w:rtl w:val="0"/>
         </w:rPr>
-        <w:t xml:space="preserve">├── type.json</w:t>
-      </w:r>
-    </w:p>
-    <w:p>
-      <w:pPr>
-        <w:rPr>
-          <w:color w:val="6aa84f"/>
-        </w:rPr>
-      </w:pPr>
-      <w:r>
-        <w:rPr>
-          <w:color w:val="6aa84f"/>
-          <w:rtl w:val="0"/>
-        </w:rPr>
         <w:t xml:space="preserve">├── __init__.py</w:t>
       </w:r>
     </w:p>
@@ -801,10 +1380,24 @@
         </w:rPr>
         <w:t xml:space="preserve">│   ├── pokemon.py</w:t>
       </w:r>
-    </w:p>
-    <w:p>
-      <w:pPr>
-        <w:rPr>
+      <w:r>
+        <w:rPr>
+          <w:i w:val="1"/>
+          <w:color w:val="6aa84f"/>
+          <w:rtl w:val="0"/>
+        </w:rPr>
+        <w:t xml:space="preserve">(module ajouter pokemon)</w:t>
+      </w:r>
+      <w:r>
+        <w:rPr>
+          <w:rtl w:val="0"/>
+        </w:rPr>
+      </w:r>
+    </w:p>
+    <w:p>
+      <w:pPr>
+        <w:rPr>
+          <w:i w:val="1"/>
           <w:color w:val="6aa84f"/>
         </w:rPr>
       </w:pPr>
@@ -815,6 +1408,34 @@
         </w:rPr>
         <w:t xml:space="preserve">│   ├── pokedex.py</w:t>
       </w:r>
+      <w:r>
+        <w:rPr>
+          <w:i w:val="1"/>
+          <w:color w:val="6aa84f"/>
+          <w:rtl w:val="0"/>
+        </w:rPr>
+        <w:t xml:space="preserve">(module consulter pokédex)</w:t>
+      </w:r>
+    </w:p>
+    <w:p>
+      <w:pPr>
+        <w:rPr>
+          <w:i w:val="1"/>
+          <w:color w:val="6aa84f"/>
+        </w:rPr>
+      </w:pPr>
+      <w:r>
+        <w:rPr>
+          <w:color w:val="6aa84f"/>
+          <w:rtl w:val="0"/>
+        </w:rPr>
+        <w:t xml:space="preserve">│   ├── type.py</w:t>
+      </w:r>
+      <w:r>
+        <w:rPr>
+          <w:rtl w:val="0"/>
+        </w:rPr>
+      </w:r>
     </w:p>
     <w:p>
       <w:pPr>
@@ -1594,33 +2215,33 @@
           <w:szCs w:val="16"/>
           <w:rtl w:val="0"/>
         </w:rPr>
-        <w:t xml:space="preserve">- Pokémons position de base : </w:t>
-      </w:r>
-    </w:p>
-    <w:p>
-      <w:pPr>
-        <w:rPr>
-          <w:color w:val="6aa84f"/>
-          <w:sz w:val="16"/>
-          <w:szCs w:val="16"/>
-        </w:rPr>
-      </w:pPr>
-      <w:r>
-        <w:rPr>
-          <w:sz w:val="16"/>
-          <w:szCs w:val="16"/>
-          <w:rtl w:val="0"/>
-        </w:rPr>
-        <w:tab/>
-      </w:r>
-      <w:r>
-        <w:rPr>
-          <w:color w:val="6aa84f"/>
-          <w:sz w:val="16"/>
-          <w:szCs w:val="16"/>
-          <w:rtl w:val="0"/>
-        </w:rPr>
-        <w:t xml:space="preserve">- Joueur_evol_0.png</w:t>
+        <w:t xml:space="preserve">- Pokémons position de base : 24</w:t>
+      </w:r>
+    </w:p>
+    <w:p>
+      <w:pPr>
+        <w:rPr>
+          <w:color w:val="6aa84f"/>
+          <w:sz w:val="16"/>
+          <w:szCs w:val="16"/>
+        </w:rPr>
+      </w:pPr>
+      <w:r>
+        <w:rPr>
+          <w:sz w:val="16"/>
+          <w:szCs w:val="16"/>
+          <w:rtl w:val="0"/>
+        </w:rPr>
+        <w:tab/>
+      </w:r>
+      <w:r>
+        <w:rPr>
+          <w:color w:val="6aa84f"/>
+          <w:sz w:val="16"/>
+          <w:szCs w:val="16"/>
+          <w:rtl w:val="0"/>
+        </w:rPr>
+        <w:t xml:space="preserve">- Joueur_evol_0.png </w:t>
       </w:r>
     </w:p>
     <w:p>

</xml_diff>